<commit_message>
some more notes for working with github
</commit_message>
<xml_diff>
--- a/TwoRavensLocalInstall.docx
+++ b/TwoRavensLocalInstall.docx
@@ -8,11 +8,19 @@
           <w:rFonts w:ascii="Helvetica" w:hAnsi="Helvetica"/>
         </w:rPr>
       </w:pPr>
-      <w:r>
-        <w:rPr>
-          <w:rFonts w:ascii="Helvetica" w:hAnsi="Helvetica"/>
-        </w:rPr>
-        <w:t>TwoRavens Local Installation</w:t>
+      <w:proofErr w:type="spellStart"/>
+      <w:r>
+        <w:rPr>
+          <w:rFonts w:ascii="Helvetica" w:hAnsi="Helvetica"/>
+        </w:rPr>
+        <w:t>TwoRavens</w:t>
+      </w:r>
+      <w:proofErr w:type="spellEnd"/>
+      <w:r>
+        <w:rPr>
+          <w:rFonts w:ascii="Helvetica" w:hAnsi="Helvetica"/>
+        </w:rPr>
+        <w:t xml:space="preserve"> Local Installation</w:t>
       </w:r>
     </w:p>
     <w:p>
@@ -48,11 +56,21 @@
           <w:rFonts w:ascii="Helvetica" w:hAnsi="Helvetica"/>
         </w:rPr>
       </w:pPr>
-      <w:r>
-        <w:rPr>
-          <w:rFonts w:ascii="Helvetica" w:hAnsi="Helvetica"/>
-        </w:rPr>
-        <w:t xml:space="preserve">git clone </w:t>
+      <w:proofErr w:type="spellStart"/>
+      <w:proofErr w:type="gramStart"/>
+      <w:r>
+        <w:rPr>
+          <w:rFonts w:ascii="Helvetica" w:hAnsi="Helvetica"/>
+        </w:rPr>
+        <w:t>git</w:t>
+      </w:r>
+      <w:proofErr w:type="spellEnd"/>
+      <w:proofErr w:type="gramEnd"/>
+      <w:r>
+        <w:rPr>
+          <w:rFonts w:ascii="Helvetica" w:hAnsi="Helvetica"/>
+        </w:rPr>
+        <w:t xml:space="preserve"> clone </w:t>
       </w:r>
       <w:r>
         <w:rPr>
@@ -130,23 +148,159 @@
           <w:rFonts w:ascii="Helvetica" w:hAnsi="Helvetica"/>
         </w:rPr>
       </w:pPr>
-      <w:r>
-        <w:rPr>
-          <w:rFonts w:ascii="Helvetica" w:hAnsi="Helvetica"/>
-        </w:rPr>
-        <w:t>install.packages(</w:t>
-      </w:r>
-      <w:r>
-        <w:rPr>
-          <w:rFonts w:ascii="Helvetica" w:hAnsi="Helvetica"/>
-        </w:rPr>
-        <w:t>c("VGAM", "AER", "dplyr", "quantreg", "geepack", "maxLik", "Amelia", "Rook","jsonlite","rjson", "devtools", "DescTools"</w:t>
-      </w:r>
-      <w:r>
-        <w:rPr>
-          <w:rFonts w:ascii="Helvetica" w:hAnsi="Helvetica"/>
-        </w:rPr>
-        <w:t>, "Zelig"</w:t>
+      <w:proofErr w:type="spellStart"/>
+      <w:proofErr w:type="gramStart"/>
+      <w:r>
+        <w:rPr>
+          <w:rFonts w:ascii="Helvetica" w:hAnsi="Helvetica"/>
+        </w:rPr>
+        <w:t>install.packages</w:t>
+      </w:r>
+      <w:proofErr w:type="spellEnd"/>
+      <w:proofErr w:type="gramEnd"/>
+      <w:r>
+        <w:rPr>
+          <w:rFonts w:ascii="Helvetica" w:hAnsi="Helvetica"/>
+        </w:rPr>
+        <w:t>(</w:t>
+      </w:r>
+      <w:r>
+        <w:rPr>
+          <w:rFonts w:ascii="Helvetica" w:hAnsi="Helvetica"/>
+        </w:rPr>
+        <w:t>c("VGAM", "AER", "</w:t>
+      </w:r>
+      <w:proofErr w:type="spellStart"/>
+      <w:r>
+        <w:rPr>
+          <w:rFonts w:ascii="Helvetica" w:hAnsi="Helvetica"/>
+        </w:rPr>
+        <w:t>dplyr</w:t>
+      </w:r>
+      <w:proofErr w:type="spellEnd"/>
+      <w:r>
+        <w:rPr>
+          <w:rFonts w:ascii="Helvetica" w:hAnsi="Helvetica"/>
+        </w:rPr>
+        <w:t>", "</w:t>
+      </w:r>
+      <w:proofErr w:type="spellStart"/>
+      <w:r>
+        <w:rPr>
+          <w:rFonts w:ascii="Helvetica" w:hAnsi="Helvetica"/>
+        </w:rPr>
+        <w:t>quantreg</w:t>
+      </w:r>
+      <w:proofErr w:type="spellEnd"/>
+      <w:r>
+        <w:rPr>
+          <w:rFonts w:ascii="Helvetica" w:hAnsi="Helvetica"/>
+        </w:rPr>
+        <w:t>", "</w:t>
+      </w:r>
+      <w:proofErr w:type="spellStart"/>
+      <w:r>
+        <w:rPr>
+          <w:rFonts w:ascii="Helvetica" w:hAnsi="Helvetica"/>
+        </w:rPr>
+        <w:t>geepack</w:t>
+      </w:r>
+      <w:proofErr w:type="spellEnd"/>
+      <w:r>
+        <w:rPr>
+          <w:rFonts w:ascii="Helvetica" w:hAnsi="Helvetica"/>
+        </w:rPr>
+        <w:t>", "</w:t>
+      </w:r>
+      <w:proofErr w:type="spellStart"/>
+      <w:r>
+        <w:rPr>
+          <w:rFonts w:ascii="Helvetica" w:hAnsi="Helvetica"/>
+        </w:rPr>
+        <w:t>maxLik</w:t>
+      </w:r>
+      <w:proofErr w:type="spellEnd"/>
+      <w:r>
+        <w:rPr>
+          <w:rFonts w:ascii="Helvetica" w:hAnsi="Helvetica"/>
+        </w:rPr>
+        <w:t>", "Amelia", "Rook","</w:t>
+      </w:r>
+      <w:proofErr w:type="spellStart"/>
+      <w:r>
+        <w:rPr>
+          <w:rFonts w:ascii="Helvetica" w:hAnsi="Helvetica"/>
+        </w:rPr>
+        <w:t>jsonlite</w:t>
+      </w:r>
+      <w:proofErr w:type="spellEnd"/>
+      <w:r>
+        <w:rPr>
+          <w:rFonts w:ascii="Helvetica" w:hAnsi="Helvetica"/>
+        </w:rPr>
+        <w:t>","</w:t>
+      </w:r>
+      <w:proofErr w:type="spellStart"/>
+      <w:r>
+        <w:rPr>
+          <w:rFonts w:ascii="Helvetica" w:hAnsi="Helvetica"/>
+        </w:rPr>
+        <w:t>rjson</w:t>
+      </w:r>
+      <w:proofErr w:type="spellEnd"/>
+      <w:r>
+        <w:rPr>
+          <w:rFonts w:ascii="Helvetica" w:hAnsi="Helvetica"/>
+        </w:rPr>
+        <w:t>", "</w:t>
+      </w:r>
+      <w:proofErr w:type="spellStart"/>
+      <w:r>
+        <w:rPr>
+          <w:rFonts w:ascii="Helvetica" w:hAnsi="Helvetica"/>
+        </w:rPr>
+        <w:t>devtools</w:t>
+      </w:r>
+      <w:proofErr w:type="spellEnd"/>
+      <w:r>
+        <w:rPr>
+          <w:rFonts w:ascii="Helvetica" w:hAnsi="Helvetica"/>
+        </w:rPr>
+        <w:t>", "</w:t>
+      </w:r>
+      <w:proofErr w:type="spellStart"/>
+      <w:r>
+        <w:rPr>
+          <w:rFonts w:ascii="Helvetica" w:hAnsi="Helvetica"/>
+        </w:rPr>
+        <w:t>DescTools</w:t>
+      </w:r>
+      <w:proofErr w:type="spellEnd"/>
+      <w:r>
+        <w:rPr>
+          <w:rFonts w:ascii="Helvetica" w:hAnsi="Helvetica"/>
+        </w:rPr>
+        <w:t>"</w:t>
+      </w:r>
+      <w:r>
+        <w:rPr>
+          <w:rFonts w:ascii="Helvetica" w:hAnsi="Helvetica"/>
+        </w:rPr>
+        <w:t>, "</w:t>
+      </w:r>
+      <w:proofErr w:type="spellStart"/>
+      <w:r>
+        <w:rPr>
+          <w:rFonts w:ascii="Helvetica" w:hAnsi="Helvetica"/>
+        </w:rPr>
+        <w:t>Zelig</w:t>
+      </w:r>
+      <w:proofErr w:type="spellEnd"/>
+      <w:r>
+        <w:rPr>
+          <w:rFonts w:ascii="Helvetica" w:hAnsi="Helvetica"/>
+        </w:rPr>
+        <w:t>"</w:t>
       </w:r>
       <w:r>
         <w:rPr>
@@ -178,7 +332,21 @@
         <w:rPr>
           <w:rFonts w:ascii="Helvetica" w:hAnsi="Helvetica"/>
         </w:rPr>
-        <w:t>Then set your working directory to ~TwoRavens/rook via</w:t>
+        <w:t>Then set your working directory to ~</w:t>
+      </w:r>
+      <w:proofErr w:type="spellStart"/>
+      <w:r>
+        <w:rPr>
+          <w:rFonts w:ascii="Helvetica" w:hAnsi="Helvetica"/>
+        </w:rPr>
+        <w:t>TwoRavens</w:t>
+      </w:r>
+      <w:proofErr w:type="spellEnd"/>
+      <w:r>
+        <w:rPr>
+          <w:rFonts w:ascii="Helvetica" w:hAnsi="Helvetica"/>
+        </w:rPr>
+        <w:t>/rook via</w:t>
       </w:r>
       <w:r>
         <w:rPr>
@@ -206,24 +374,64 @@
           <w:rFonts w:ascii="Helvetica" w:hAnsi="Helvetica"/>
         </w:rPr>
       </w:pPr>
-      <w:r>
-        <w:rPr>
-          <w:rFonts w:ascii="Helvetica" w:hAnsi="Helvetica"/>
-        </w:rPr>
-        <w:t>setwd("</w:t>
-      </w:r>
-      <w:r>
-        <w:rPr>
-          <w:rFonts w:ascii="Helvetica" w:hAnsi="Helvetica"/>
-        </w:rPr>
-        <w:t>/Users/vjdorazio/Desktop/github/</w:t>
-      </w:r>
+      <w:proofErr w:type="spellStart"/>
+      <w:proofErr w:type="gramStart"/>
+      <w:r>
+        <w:rPr>
+          <w:rFonts w:ascii="Helvetica" w:hAnsi="Helvetica"/>
+        </w:rPr>
+        <w:t>setwd</w:t>
+      </w:r>
+      <w:proofErr w:type="spellEnd"/>
+      <w:proofErr w:type="gramEnd"/>
+      <w:r>
+        <w:rPr>
+          <w:rFonts w:ascii="Helvetica" w:hAnsi="Helvetica"/>
+        </w:rPr>
+        <w:t>("</w:t>
+      </w:r>
+      <w:r>
+        <w:rPr>
+          <w:rFonts w:ascii="Helvetica" w:hAnsi="Helvetica"/>
+        </w:rPr>
+        <w:t>/Users/</w:t>
+      </w:r>
+      <w:proofErr w:type="spellStart"/>
+      <w:r>
+        <w:rPr>
+          <w:rFonts w:ascii="Helvetica" w:hAnsi="Helvetica"/>
+        </w:rPr>
+        <w:t>vjdorazio</w:t>
+      </w:r>
+      <w:proofErr w:type="spellEnd"/>
+      <w:r>
+        <w:rPr>
+          <w:rFonts w:ascii="Helvetica" w:hAnsi="Helvetica"/>
+        </w:rPr>
+        <w:t>/Desktop/</w:t>
+      </w:r>
+      <w:proofErr w:type="spellStart"/>
+      <w:r>
+        <w:rPr>
+          <w:rFonts w:ascii="Helvetica" w:hAnsi="Helvetica"/>
+        </w:rPr>
+        <w:t>github</w:t>
+      </w:r>
+      <w:proofErr w:type="spellEnd"/>
+      <w:r>
+        <w:rPr>
+          <w:rFonts w:ascii="Helvetica" w:hAnsi="Helvetica"/>
+        </w:rPr>
+        <w:t>/</w:t>
+      </w:r>
+      <w:proofErr w:type="spellStart"/>
       <w:r>
         <w:rPr>
           <w:rFonts w:ascii="Helvetica" w:hAnsi="Helvetica"/>
         </w:rPr>
         <w:t>TwoRavens</w:t>
       </w:r>
+      <w:proofErr w:type="spellEnd"/>
       <w:r>
         <w:rPr>
           <w:rFonts w:ascii="Helvetica" w:hAnsi="Helvetica"/>
@@ -254,27 +462,65 @@
         <w:rPr>
           <w:rFonts w:ascii="Helvetica" w:hAnsi="Helvetica"/>
         </w:rPr>
-        <w:t>Then source rooksource.R to get the app up:</w:t>
-      </w:r>
-    </w:p>
-    <w:p>
-      <w:pPr>
-        <w:rPr>
-          <w:rFonts w:ascii="Helvetica" w:hAnsi="Helvetica"/>
-        </w:rPr>
-      </w:pPr>
-    </w:p>
-    <w:p>
-      <w:pPr>
-        <w:rPr>
-          <w:rFonts w:ascii="Helvetica" w:hAnsi="Helvetica"/>
-        </w:rPr>
-      </w:pPr>
-      <w:r>
-        <w:rPr>
-          <w:rFonts w:ascii="Helvetica" w:hAnsi="Helvetica"/>
-        </w:rPr>
-        <w:t>source("rooksource.R")</w:t>
+        <w:t xml:space="preserve">Then source </w:t>
+      </w:r>
+      <w:proofErr w:type="spellStart"/>
+      <w:proofErr w:type="gramStart"/>
+      <w:r>
+        <w:rPr>
+          <w:rFonts w:ascii="Helvetica" w:hAnsi="Helvetica"/>
+        </w:rPr>
+        <w:t>rooksource.R</w:t>
+      </w:r>
+      <w:proofErr w:type="spellEnd"/>
+      <w:proofErr w:type="gramEnd"/>
+      <w:r>
+        <w:rPr>
+          <w:rFonts w:ascii="Helvetica" w:hAnsi="Helvetica"/>
+        </w:rPr>
+        <w:t xml:space="preserve"> to get the app up:</w:t>
+      </w:r>
+    </w:p>
+    <w:p>
+      <w:pPr>
+        <w:rPr>
+          <w:rFonts w:ascii="Helvetica" w:hAnsi="Helvetica"/>
+        </w:rPr>
+      </w:pPr>
+    </w:p>
+    <w:p>
+      <w:pPr>
+        <w:rPr>
+          <w:rFonts w:ascii="Helvetica" w:hAnsi="Helvetica"/>
+        </w:rPr>
+      </w:pPr>
+      <w:proofErr w:type="gramStart"/>
+      <w:r>
+        <w:rPr>
+          <w:rFonts w:ascii="Helvetica" w:hAnsi="Helvetica"/>
+        </w:rPr>
+        <w:t>source</w:t>
+      </w:r>
+      <w:proofErr w:type="gramEnd"/>
+      <w:r>
+        <w:rPr>
+          <w:rFonts w:ascii="Helvetica" w:hAnsi="Helvetica"/>
+        </w:rPr>
+        <w:t>("</w:t>
+      </w:r>
+      <w:proofErr w:type="spellStart"/>
+      <w:r>
+        <w:rPr>
+          <w:rFonts w:ascii="Helvetica" w:hAnsi="Helvetica"/>
+        </w:rPr>
+        <w:t>rooksource.R</w:t>
+      </w:r>
+      <w:proofErr w:type="spellEnd"/>
+      <w:r>
+        <w:rPr>
+          <w:rFonts w:ascii="Helvetica" w:hAnsi="Helvetica"/>
+        </w:rPr>
+        <w:t>")</w:t>
       </w:r>
     </w:p>
     <w:p>
@@ -388,7 +634,21 @@
         <w:rPr>
           <w:rFonts w:ascii="Helvetica" w:hAnsi="Helvetica"/>
         </w:rPr>
-        <w:t>Now, in the terminal, cd to ~TwoRavens and spin up a server with Python</w:t>
+        <w:t>Now, in the terminal, cd to ~</w:t>
+      </w:r>
+      <w:proofErr w:type="spellStart"/>
+      <w:r>
+        <w:rPr>
+          <w:rFonts w:ascii="Helvetica" w:hAnsi="Helvetica"/>
+        </w:rPr>
+        <w:t>TwoRavens</w:t>
+      </w:r>
+      <w:proofErr w:type="spellEnd"/>
+      <w:r>
+        <w:rPr>
+          <w:rFonts w:ascii="Helvetica" w:hAnsi="Helvetica"/>
+        </w:rPr>
+        <w:t xml:space="preserve"> and spin up a server with Python</w:t>
       </w:r>
       <w:r>
         <w:rPr>
@@ -420,8 +680,30 @@
         <w:rPr>
           <w:rFonts w:ascii="Helvetica" w:hAnsi="Helvetica"/>
         </w:rPr>
-        <w:t>cd Desktop/github/TwoRavens</w:t>
-      </w:r>
+        <w:t>cd Desktop/</w:t>
+      </w:r>
+      <w:proofErr w:type="spellStart"/>
+      <w:r>
+        <w:rPr>
+          <w:rFonts w:ascii="Helvetica" w:hAnsi="Helvetica"/>
+        </w:rPr>
+        <w:t>github</w:t>
+      </w:r>
+      <w:proofErr w:type="spellEnd"/>
+      <w:r>
+        <w:rPr>
+          <w:rFonts w:ascii="Helvetica" w:hAnsi="Helvetica"/>
+        </w:rPr>
+        <w:t>/</w:t>
+      </w:r>
+      <w:proofErr w:type="spellStart"/>
+      <w:r>
+        <w:rPr>
+          <w:rFonts w:ascii="Helvetica" w:hAnsi="Helvetica"/>
+        </w:rPr>
+        <w:t>TwoRavens</w:t>
+      </w:r>
+      <w:proofErr w:type="spellEnd"/>
     </w:p>
     <w:p>
       <w:pPr>
@@ -451,11 +733,33 @@
           <w:rFonts w:ascii="Helvetica" w:hAnsi="Helvetica"/>
         </w:rPr>
       </w:pPr>
-      <w:r>
-        <w:rPr>
-          <w:rFonts w:ascii="Helvetica" w:hAnsi="Helvetica"/>
-        </w:rPr>
-        <w:t>python -m SimpleHTTPServer 8888 &amp;</w:t>
+      <w:proofErr w:type="gramStart"/>
+      <w:r>
+        <w:rPr>
+          <w:rFonts w:ascii="Helvetica" w:hAnsi="Helvetica"/>
+        </w:rPr>
+        <w:t>python</w:t>
+      </w:r>
+      <w:proofErr w:type="gramEnd"/>
+      <w:r>
+        <w:rPr>
+          <w:rFonts w:ascii="Helvetica" w:hAnsi="Helvetica"/>
+        </w:rPr>
+        <w:t xml:space="preserve"> -m </w:t>
+      </w:r>
+      <w:proofErr w:type="spellStart"/>
+      <w:r>
+        <w:rPr>
+          <w:rFonts w:ascii="Helvetica" w:hAnsi="Helvetica"/>
+        </w:rPr>
+        <w:t>SimpleHTTPServer</w:t>
+      </w:r>
+      <w:proofErr w:type="spellEnd"/>
+      <w:r>
+        <w:rPr>
+          <w:rFonts w:ascii="Helvetica" w:hAnsi="Helvetica"/>
+        </w:rPr>
+        <w:t xml:space="preserve"> 8888 &amp;</w:t>
       </w:r>
     </w:p>
     <w:p>
@@ -486,11 +790,33 @@
           <w:rFonts w:ascii="Helvetica" w:hAnsi="Helvetica"/>
         </w:rPr>
       </w:pPr>
-      <w:r>
-        <w:rPr>
-          <w:rFonts w:ascii="Helvetica" w:hAnsi="Helvetica"/>
-        </w:rPr>
-        <w:t>python -m http.server 8888</w:t>
+      <w:proofErr w:type="gramStart"/>
+      <w:r>
+        <w:rPr>
+          <w:rFonts w:ascii="Helvetica" w:hAnsi="Helvetica"/>
+        </w:rPr>
+        <w:t>python</w:t>
+      </w:r>
+      <w:proofErr w:type="gramEnd"/>
+      <w:r>
+        <w:rPr>
+          <w:rFonts w:ascii="Helvetica" w:hAnsi="Helvetica"/>
+        </w:rPr>
+        <w:t xml:space="preserve"> -m </w:t>
+      </w:r>
+      <w:proofErr w:type="spellStart"/>
+      <w:r>
+        <w:rPr>
+          <w:rFonts w:ascii="Helvetica" w:hAnsi="Helvetica"/>
+        </w:rPr>
+        <w:t>http.server</w:t>
+      </w:r>
+      <w:proofErr w:type="spellEnd"/>
+      <w:r>
+        <w:rPr>
+          <w:rFonts w:ascii="Helvetica" w:hAnsi="Helvetica"/>
+        </w:rPr>
+        <w:t xml:space="preserve"> 8888</w:t>
       </w:r>
     </w:p>
     <w:p>
@@ -549,8 +875,16 @@
         <w:rPr>
           <w:rFonts w:ascii="Helvetica" w:hAnsi="Helvetica"/>
         </w:rPr>
-        <w:t>http://localhost:8888</w:t>
-      </w:r>
+        <w:t>http://localhost</w:t>
+      </w:r>
+      <w:proofErr w:type="gramStart"/>
+      <w:r>
+        <w:rPr>
+          <w:rFonts w:ascii="Helvetica" w:hAnsi="Helvetica"/>
+        </w:rPr>
+        <w:t>:8888</w:t>
+      </w:r>
+      <w:proofErr w:type="gramEnd"/>
     </w:p>
     <w:p>
       <w:pPr>
@@ -575,7 +909,21 @@
         <w:rPr>
           <w:rFonts w:ascii="Helvetica" w:hAnsi="Helvetica"/>
         </w:rPr>
-        <w:t xml:space="preserve"> Play around with TwoRavens and make sure that you can do things like estimate a model, subset the dat</w:t>
+        <w:t xml:space="preserve"> Play around with </w:t>
+      </w:r>
+      <w:proofErr w:type="spellStart"/>
+      <w:r>
+        <w:rPr>
+          <w:rFonts w:ascii="Helvetica" w:hAnsi="Helvetica"/>
+        </w:rPr>
+        <w:t>TwoRavens</w:t>
+      </w:r>
+      <w:proofErr w:type="spellEnd"/>
+      <w:r>
+        <w:rPr>
+          <w:rFonts w:ascii="Helvetica" w:hAnsi="Helvetica"/>
+        </w:rPr>
+        <w:t xml:space="preserve"> and make sure that you can do things like estimate a model, subset the dat</w:t>
       </w:r>
       <w:r>
         <w:rPr>
@@ -595,60 +943,146 @@
       <w:pPr>
         <w:rPr>
           <w:rFonts w:ascii="Helvetica" w:hAnsi="Helvetica"/>
-        </w:rPr>
-      </w:pPr>
-      <w:r>
-        <w:rPr>
-          <w:rFonts w:ascii="Helvetica" w:hAnsi="Helvetica"/>
-        </w:rPr>
-        <w:t>To pull and track a branch, for example the "EventDataSubset" branch:</w:t>
-      </w:r>
-    </w:p>
-    <w:p>
-      <w:pPr>
-        <w:rPr>
-          <w:rFonts w:ascii="Helvetica" w:hAnsi="Helvetica"/>
-        </w:rPr>
-      </w:pPr>
-    </w:p>
-    <w:p>
-      <w:pPr>
-        <w:rPr>
-          <w:rFonts w:ascii="Helvetica" w:hAnsi="Helvetica"/>
-        </w:rPr>
-      </w:pPr>
-      <w:r>
-        <w:rPr>
-          <w:rFonts w:ascii="Helvetica" w:hAnsi="Helvetica"/>
-        </w:rPr>
-        <w:t>cd Desktop/github/TwoRavens</w:t>
-      </w:r>
-    </w:p>
-    <w:p>
-      <w:pPr>
-        <w:rPr>
-          <w:rFonts w:ascii="Helvetica" w:hAnsi="Helvetica"/>
-        </w:rPr>
-      </w:pPr>
-      <w:r>
-        <w:rPr>
-          <w:rFonts w:ascii="Helvetica" w:hAnsi="Helvetica"/>
-        </w:rPr>
-        <w:t>git fetch origin</w:t>
-      </w:r>
-    </w:p>
-    <w:p>
-      <w:pPr>
-        <w:rPr>
-          <w:rFonts w:ascii="Helvetica" w:hAnsi="Helvetica"/>
-        </w:rPr>
-      </w:pPr>
-      <w:r>
-        <w:rPr>
-          <w:rFonts w:ascii="Helvetica" w:hAnsi="Helvetica"/>
-        </w:rPr>
-        <w:t>git checkout --track origin/EventDataSubset</w:t>
-      </w:r>
+          <w:b/>
+        </w:rPr>
+      </w:pPr>
+      <w:r>
+        <w:rPr>
+          <w:rFonts w:ascii="Helvetica" w:hAnsi="Helvetica"/>
+          <w:b/>
+        </w:rPr>
+        <w:t>Helpful notes:</w:t>
+      </w:r>
+    </w:p>
+    <w:p>
+      <w:pPr>
+        <w:rPr>
+          <w:rFonts w:ascii="Helvetica" w:hAnsi="Helvetica"/>
+        </w:rPr>
+      </w:pPr>
+    </w:p>
+    <w:p>
+      <w:pPr>
+        <w:rPr>
+          <w:rFonts w:ascii="Helvetica" w:hAnsi="Helvetica"/>
+        </w:rPr>
+      </w:pPr>
+      <w:r>
+        <w:rPr>
+          <w:rFonts w:ascii="Helvetica" w:hAnsi="Helvetica"/>
+        </w:rPr>
+        <w:t>To pull and track a branch, for example the "</w:t>
+      </w:r>
+      <w:proofErr w:type="spellStart"/>
+      <w:r>
+        <w:rPr>
+          <w:rFonts w:ascii="Helvetica" w:hAnsi="Helvetica"/>
+        </w:rPr>
+        <w:t>EventDataSubset</w:t>
+      </w:r>
+      <w:proofErr w:type="spellEnd"/>
+      <w:r>
+        <w:rPr>
+          <w:rFonts w:ascii="Helvetica" w:hAnsi="Helvetica"/>
+        </w:rPr>
+        <w:t>" branch:</w:t>
+      </w:r>
+    </w:p>
+    <w:p>
+      <w:pPr>
+        <w:rPr>
+          <w:rFonts w:ascii="Helvetica" w:hAnsi="Helvetica"/>
+        </w:rPr>
+      </w:pPr>
+    </w:p>
+    <w:p>
+      <w:pPr>
+        <w:rPr>
+          <w:rFonts w:ascii="Helvetica" w:hAnsi="Helvetica"/>
+        </w:rPr>
+      </w:pPr>
+      <w:r>
+        <w:rPr>
+          <w:rFonts w:ascii="Helvetica" w:hAnsi="Helvetica"/>
+        </w:rPr>
+        <w:t>cd Desktop/</w:t>
+      </w:r>
+      <w:proofErr w:type="spellStart"/>
+      <w:r>
+        <w:rPr>
+          <w:rFonts w:ascii="Helvetica" w:hAnsi="Helvetica"/>
+        </w:rPr>
+        <w:t>github</w:t>
+      </w:r>
+      <w:proofErr w:type="spellEnd"/>
+      <w:r>
+        <w:rPr>
+          <w:rFonts w:ascii="Helvetica" w:hAnsi="Helvetica"/>
+        </w:rPr>
+        <w:t>/</w:t>
+      </w:r>
+      <w:proofErr w:type="spellStart"/>
+      <w:r>
+        <w:rPr>
+          <w:rFonts w:ascii="Helvetica" w:hAnsi="Helvetica"/>
+        </w:rPr>
+        <w:t>TwoRavens</w:t>
+      </w:r>
+      <w:proofErr w:type="spellEnd"/>
+    </w:p>
+    <w:p>
+      <w:pPr>
+        <w:rPr>
+          <w:rFonts w:ascii="Helvetica" w:hAnsi="Helvetica"/>
+        </w:rPr>
+      </w:pPr>
+      <w:proofErr w:type="spellStart"/>
+      <w:proofErr w:type="gramStart"/>
+      <w:r>
+        <w:rPr>
+          <w:rFonts w:ascii="Helvetica" w:hAnsi="Helvetica"/>
+        </w:rPr>
+        <w:t>git</w:t>
+      </w:r>
+      <w:proofErr w:type="spellEnd"/>
+      <w:proofErr w:type="gramEnd"/>
+      <w:r>
+        <w:rPr>
+          <w:rFonts w:ascii="Helvetica" w:hAnsi="Helvetica"/>
+        </w:rPr>
+        <w:t xml:space="preserve"> fetch origin</w:t>
+      </w:r>
+    </w:p>
+    <w:p>
+      <w:pPr>
+        <w:rPr>
+          <w:rFonts w:ascii="Helvetica" w:hAnsi="Helvetica"/>
+        </w:rPr>
+      </w:pPr>
+      <w:proofErr w:type="spellStart"/>
+      <w:proofErr w:type="gramStart"/>
+      <w:r>
+        <w:rPr>
+          <w:rFonts w:ascii="Helvetica" w:hAnsi="Helvetica"/>
+        </w:rPr>
+        <w:t>git</w:t>
+      </w:r>
+      <w:proofErr w:type="spellEnd"/>
+      <w:proofErr w:type="gramEnd"/>
+      <w:r>
+        <w:rPr>
+          <w:rFonts w:ascii="Helvetica" w:hAnsi="Helvetica"/>
+        </w:rPr>
+        <w:t xml:space="preserve"> checkout --track origin/</w:t>
+      </w:r>
+      <w:proofErr w:type="spellStart"/>
+      <w:r>
+        <w:rPr>
+          <w:rFonts w:ascii="Helvetica" w:hAnsi="Helvetica"/>
+        </w:rPr>
+        <w:t>EventDataSubset</w:t>
+      </w:r>
+      <w:proofErr w:type="spellEnd"/>
     </w:p>
     <w:p>
       <w:pPr>
@@ -683,14 +1117,353 @@
           <w:rFonts w:ascii="Helvetica" w:hAnsi="Helvetica"/>
         </w:rPr>
       </w:pPr>
-      <w:r>
-        <w:rPr>
-          <w:rFonts w:ascii="Helvetica" w:hAnsi="Helvetica"/>
-        </w:rPr>
-        <w:t>source("rookzeligrestart.R")</w:t>
-      </w:r>
+      <w:proofErr w:type="gramStart"/>
+      <w:r>
+        <w:rPr>
+          <w:rFonts w:ascii="Helvetica" w:hAnsi="Helvetica"/>
+        </w:rPr>
+        <w:t>source</w:t>
+      </w:r>
+      <w:proofErr w:type="gramEnd"/>
+      <w:r>
+        <w:rPr>
+          <w:rFonts w:ascii="Helvetica" w:hAnsi="Helvetica"/>
+        </w:rPr>
+        <w:t>("</w:t>
+      </w:r>
+      <w:proofErr w:type="spellStart"/>
+      <w:r>
+        <w:rPr>
+          <w:rFonts w:ascii="Helvetica" w:hAnsi="Helvetica"/>
+        </w:rPr>
+        <w:t>rookzeligrestart.R</w:t>
+      </w:r>
+      <w:proofErr w:type="spellEnd"/>
+      <w:r>
+        <w:rPr>
+          <w:rFonts w:ascii="Helvetica" w:hAnsi="Helvetica"/>
+        </w:rPr>
+        <w:t>")</w:t>
+      </w:r>
+    </w:p>
+    <w:p>
+      <w:pPr>
+        <w:rPr>
+          <w:rFonts w:ascii="Helvetica" w:hAnsi="Helvetica"/>
+        </w:rPr>
+      </w:pPr>
+    </w:p>
+    <w:p>
+      <w:pPr>
+        <w:rPr>
+          <w:rFonts w:ascii="Helvetica" w:hAnsi="Helvetica"/>
+        </w:rPr>
+      </w:pPr>
+      <w:r>
+        <w:rPr>
+          <w:rFonts w:ascii="Helvetica" w:hAnsi="Helvetica"/>
+        </w:rPr>
+        <w:t xml:space="preserve">If you have made changes to the code locally, and wish to "push" that code to your </w:t>
+      </w:r>
+      <w:proofErr w:type="spellStart"/>
+      <w:r>
+        <w:rPr>
+          <w:rFonts w:ascii="Helvetica" w:hAnsi="Helvetica"/>
+        </w:rPr>
+        <w:t>Github</w:t>
+      </w:r>
+      <w:proofErr w:type="spellEnd"/>
+      <w:r>
+        <w:rPr>
+          <w:rFonts w:ascii="Helvetica" w:hAnsi="Helvetica"/>
+        </w:rPr>
+        <w:t xml:space="preserve"> branch:</w:t>
+      </w:r>
+    </w:p>
+    <w:p>
+      <w:pPr>
+        <w:rPr>
+          <w:rFonts w:ascii="Helvetica" w:hAnsi="Helvetica"/>
+        </w:rPr>
+      </w:pPr>
+    </w:p>
+    <w:p>
+      <w:pPr>
+        <w:rPr>
+          <w:rFonts w:ascii="Helvetica" w:hAnsi="Helvetica"/>
+        </w:rPr>
+      </w:pPr>
+      <w:proofErr w:type="spellStart"/>
+      <w:proofErr w:type="gramStart"/>
+      <w:r>
+        <w:rPr>
+          <w:rFonts w:ascii="Helvetica" w:hAnsi="Helvetica"/>
+        </w:rPr>
+        <w:t>git</w:t>
+      </w:r>
+      <w:proofErr w:type="spellEnd"/>
+      <w:proofErr w:type="gramEnd"/>
+      <w:r>
+        <w:rPr>
+          <w:rFonts w:ascii="Helvetica" w:hAnsi="Helvetica"/>
+        </w:rPr>
+        <w:t xml:space="preserve"> add file1.html file2.js</w:t>
+      </w:r>
+    </w:p>
+    <w:p>
+      <w:pPr>
+        <w:rPr>
+          <w:rFonts w:ascii="Helvetica" w:hAnsi="Helvetica"/>
+        </w:rPr>
+      </w:pPr>
+      <w:proofErr w:type="spellStart"/>
+      <w:proofErr w:type="gramStart"/>
+      <w:r>
+        <w:rPr>
+          <w:rFonts w:ascii="Helvetica" w:hAnsi="Helvetica"/>
+        </w:rPr>
+        <w:t>git</w:t>
+      </w:r>
+      <w:proofErr w:type="spellEnd"/>
+      <w:proofErr w:type="gramEnd"/>
+      <w:r>
+        <w:rPr>
+          <w:rFonts w:ascii="Helvetica" w:hAnsi="Helvetica"/>
+        </w:rPr>
+        <w:t xml:space="preserve"> commit -m 'short note about what has been changed'</w:t>
+      </w:r>
+    </w:p>
+    <w:p>
+      <w:pPr>
+        <w:rPr>
+          <w:rFonts w:ascii="Helvetica" w:hAnsi="Helvetica"/>
+        </w:rPr>
+      </w:pPr>
+      <w:proofErr w:type="spellStart"/>
+      <w:proofErr w:type="gramStart"/>
+      <w:r>
+        <w:rPr>
+          <w:rFonts w:ascii="Helvetica" w:hAnsi="Helvetica"/>
+        </w:rPr>
+        <w:t>git</w:t>
+      </w:r>
+      <w:proofErr w:type="spellEnd"/>
+      <w:proofErr w:type="gramEnd"/>
+      <w:r>
+        <w:rPr>
+          <w:rFonts w:ascii="Helvetica" w:hAnsi="Helvetica"/>
+        </w:rPr>
+        <w:t xml:space="preserve"> push</w:t>
+      </w:r>
+    </w:p>
+    <w:p>
+      <w:pPr>
+        <w:rPr>
+          <w:rFonts w:ascii="Helvetica" w:hAnsi="Helvetica"/>
+        </w:rPr>
+      </w:pPr>
+    </w:p>
+    <w:p>
+      <w:pPr>
+        <w:rPr>
+          <w:rFonts w:ascii="Helvetica" w:hAnsi="Helvetica"/>
+        </w:rPr>
+      </w:pPr>
+      <w:r>
+        <w:rPr>
+          <w:rFonts w:ascii="Helvetica" w:hAnsi="Helvetica"/>
+        </w:rPr>
+        <w:t>To check which branch you're on, cd to the repo, and then:</w:t>
+      </w:r>
+    </w:p>
+    <w:p>
+      <w:pPr>
+        <w:rPr>
+          <w:rFonts w:ascii="Helvetica" w:hAnsi="Helvetica"/>
+        </w:rPr>
+      </w:pPr>
+    </w:p>
+    <w:p>
+      <w:pPr>
+        <w:rPr>
+          <w:rFonts w:ascii="Helvetica" w:hAnsi="Helvetica"/>
+        </w:rPr>
+      </w:pPr>
+      <w:r>
+        <w:rPr>
+          <w:rFonts w:ascii="Helvetica" w:hAnsi="Helvetica"/>
+        </w:rPr>
+        <w:t>cd Desktop/</w:t>
+      </w:r>
+      <w:proofErr w:type="spellStart"/>
+      <w:r>
+        <w:rPr>
+          <w:rFonts w:ascii="Helvetica" w:hAnsi="Helvetica"/>
+        </w:rPr>
+        <w:t>github</w:t>
+      </w:r>
+      <w:proofErr w:type="spellEnd"/>
+      <w:r>
+        <w:rPr>
+          <w:rFonts w:ascii="Helvetica" w:hAnsi="Helvetica"/>
+        </w:rPr>
+        <w:t>/</w:t>
+      </w:r>
+      <w:proofErr w:type="spellStart"/>
+      <w:r>
+        <w:rPr>
+          <w:rFonts w:ascii="Helvetica" w:hAnsi="Helvetica"/>
+        </w:rPr>
+        <w:t>TwoRavens</w:t>
+      </w:r>
+      <w:proofErr w:type="spellEnd"/>
+    </w:p>
+    <w:p>
+      <w:pPr>
+        <w:rPr>
+          <w:rFonts w:ascii="Helvetica" w:hAnsi="Helvetica"/>
+        </w:rPr>
+      </w:pPr>
+      <w:proofErr w:type="spellStart"/>
+      <w:proofErr w:type="gramStart"/>
+      <w:r>
+        <w:rPr>
+          <w:rFonts w:ascii="Helvetica" w:hAnsi="Helvetica"/>
+        </w:rPr>
+        <w:t>git</w:t>
+      </w:r>
+      <w:proofErr w:type="spellEnd"/>
+      <w:proofErr w:type="gramEnd"/>
+      <w:r>
+        <w:rPr>
+          <w:rFonts w:ascii="Helvetica" w:hAnsi="Helvetica"/>
+        </w:rPr>
+        <w:t xml:space="preserve"> branch</w:t>
+      </w:r>
+    </w:p>
+    <w:p>
+      <w:pPr>
+        <w:rPr>
+          <w:rFonts w:ascii="Helvetica" w:hAnsi="Helvetica"/>
+        </w:rPr>
+      </w:pPr>
+    </w:p>
+    <w:p>
+      <w:pPr>
+        <w:rPr>
+          <w:rFonts w:ascii="Helvetica" w:hAnsi="Helvetica"/>
+        </w:rPr>
+      </w:pPr>
+      <w:r>
+        <w:rPr>
+          <w:rFonts w:ascii="Helvetica" w:hAnsi="Helvetica"/>
+        </w:rPr>
+        <w:t>To switch branches:</w:t>
+      </w:r>
+    </w:p>
+    <w:p>
+      <w:pPr>
+        <w:rPr>
+          <w:rFonts w:ascii="Helvetica" w:hAnsi="Helvetica"/>
+        </w:rPr>
+      </w:pPr>
+    </w:p>
+    <w:p>
+      <w:pPr>
+        <w:rPr>
+          <w:rFonts w:ascii="Helvetica" w:hAnsi="Helvetica"/>
+        </w:rPr>
+      </w:pPr>
+      <w:proofErr w:type="spellStart"/>
+      <w:proofErr w:type="gramStart"/>
+      <w:r>
+        <w:rPr>
+          <w:rFonts w:ascii="Helvetica" w:hAnsi="Helvetica"/>
+        </w:rPr>
+        <w:t>git</w:t>
+      </w:r>
+      <w:proofErr w:type="spellEnd"/>
+      <w:proofErr w:type="gramEnd"/>
+      <w:r>
+        <w:rPr>
+          <w:rFonts w:ascii="Helvetica" w:hAnsi="Helvetica"/>
+        </w:rPr>
+        <w:t xml:space="preserve"> checkout </w:t>
+      </w:r>
+      <w:proofErr w:type="spellStart"/>
+      <w:r>
+        <w:rPr>
+          <w:rFonts w:ascii="Helvetica" w:hAnsi="Helvetica"/>
+        </w:rPr>
+        <w:t>EventDataSubset</w:t>
+      </w:r>
+      <w:proofErr w:type="spellEnd"/>
+    </w:p>
+    <w:p>
+      <w:pPr>
+        <w:rPr>
+          <w:rFonts w:ascii="Helvetica" w:hAnsi="Helvetica"/>
+        </w:rPr>
+      </w:pPr>
+    </w:p>
+    <w:p>
+      <w:pPr>
+        <w:rPr>
+          <w:rFonts w:ascii="Helvetica" w:hAnsi="Helvetica"/>
+        </w:rPr>
+      </w:pPr>
+      <w:r>
+        <w:rPr>
+          <w:rFonts w:ascii="Helvetica" w:hAnsi="Helvetica"/>
+        </w:rPr>
+        <w:t>Note that if you made changes to the code while on another branch, and then try to change (via checkout) to the branch you want, you will have to first "stash" your code:</w:t>
+      </w:r>
+    </w:p>
+    <w:p>
+      <w:pPr>
+        <w:rPr>
+          <w:rFonts w:ascii="Helvetica" w:hAnsi="Helvetica"/>
+        </w:rPr>
+      </w:pPr>
       <w:bookmarkStart w:id="0" w:name="_GoBack"/>
       <w:bookmarkEnd w:id="0"/>
+    </w:p>
+    <w:p>
+      <w:pPr>
+        <w:rPr>
+          <w:rFonts w:ascii="Helvetica" w:hAnsi="Helvetica"/>
+        </w:rPr>
+      </w:pPr>
+      <w:proofErr w:type="spellStart"/>
+      <w:proofErr w:type="gramStart"/>
+      <w:r>
+        <w:rPr>
+          <w:rFonts w:ascii="Helvetica" w:hAnsi="Helvetica"/>
+        </w:rPr>
+        <w:t>git</w:t>
+      </w:r>
+      <w:proofErr w:type="spellEnd"/>
+      <w:proofErr w:type="gramEnd"/>
+      <w:r>
+        <w:rPr>
+          <w:rFonts w:ascii="Helvetica" w:hAnsi="Helvetica"/>
+        </w:rPr>
+        <w:t xml:space="preserve"> stash</w:t>
+      </w:r>
+    </w:p>
+    <w:p>
+      <w:pPr>
+        <w:rPr>
+          <w:rFonts w:ascii="Helvetica" w:hAnsi="Helvetica"/>
+        </w:rPr>
+      </w:pPr>
+    </w:p>
+    <w:p>
+      <w:pPr>
+        <w:rPr>
+          <w:rFonts w:ascii="Helvetica" w:hAnsi="Helvetica"/>
+        </w:rPr>
+      </w:pPr>
     </w:p>
     <w:sectPr>
       <w:pgSz w:w="12240" w:h="15840"/>
@@ -861,6 +1634,7 @@
   <w:style w:type="character" w:default="1" w:styleId="DefaultParagraphFont">
     <w:name w:val="Default Paragraph Font"/>
     <w:uiPriority w:val="1"/>
+    <w:semiHidden/>
     <w:unhideWhenUsed/>
   </w:style>
   <w:style w:type="table" w:default="1" w:styleId="TableNormal">
@@ -1073,6 +1847,7 @@
   <w:style w:type="character" w:default="1" w:styleId="DefaultParagraphFont">
     <w:name w:val="Default Paragraph Font"/>
     <w:uiPriority w:val="1"/>
+    <w:semiHidden/>
     <w:unhideWhenUsed/>
   </w:style>
   <w:style w:type="table" w:default="1" w:styleId="TableNormal">

</xml_diff>